<commit_message>
Generated latest test scripts
</commit_message>
<xml_diff>
--- a/src/Pickles/MIL_pickles/Output/AN160_Requirements_FunctionalRequirements.docx
+++ b/src/Pickles/MIL_pickles/Output/AN160_Requirements_FunctionalRequirements.docx
@@ -367,7 +367,7 @@
           <w:i/>
           <w:color w:themeColor="text2"/>
         </w:rPr>
-        <w:t>(Tags: @FR, @FR024, @UR022, @Analysis)</w:t>
+        <w:t>(Tags: @FR, @FR024, @UR022, @Analysis, @WebOnly)</w:t>
       </w:r>
     </w:p>
     <w:p>
@@ -388,7 +388,7 @@
           <w:i/>
           <w:color w:themeColor="text2"/>
         </w:rPr>
-        <w:t>(Tags: @FR024-1, @UR022-1)</w:t>
+        <w:t>(Tags: @FR024-1, @UR022-1, @WebOnly)</w:t>
       </w:r>
     </w:p>
     <w:p>
@@ -603,7 +603,7 @@
           <w:i/>
           <w:color w:themeColor="text2"/>
         </w:rPr>
-        <w:t>(Tags: @FR, @FR011, @UR011, @Security)</w:t>
+        <w:t>(Tags: @FR, @FR011, @UR011, @Security, @WebOnly)</w:t>
       </w:r>
     </w:p>
     <w:p>
@@ -692,7 +692,7 @@
           <w:i/>
           <w:color w:themeColor="text2"/>
         </w:rPr>
-        <w:t>(Tags: @FR, @FR020, @UR017, @Security)</w:t>
+        <w:t>(Tags: @FR, @FR020, @UR017, @Security, @WebOnly)</w:t>
       </w:r>
     </w:p>
     <w:p>
@@ -1845,7 +1845,7 @@
           <w:i/>
           <w:color w:themeColor="text2"/>
         </w:rPr>
-        <w:t>(Tags: @FR, @FR023, @UR017, @Security)</w:t>
+        <w:t>(Tags: @FR, @FR023, @UR017, @Security, @WebOnly)</w:t>
       </w:r>
     </w:p>
     <w:p>
@@ -2263,7 +2263,7 @@
           <w:i/>
           <w:color w:themeColor="text2"/>
         </w:rPr>
-        <w:t>(Tags: @FR, @FR013, @UR013, @Security)</w:t>
+        <w:t>(Tags: @FR, @FR013, @UR013, @Security, @WebOnly)</w:t>
       </w:r>
     </w:p>
     <w:p>
@@ -2653,7 +2653,7 @@
           <w:i/>
           <w:color w:themeColor="text2"/>
         </w:rPr>
-        <w:t>(Tags: @FR, @FR026, @Integration)</w:t>
+        <w:t>(Tags: @FR, @FR026, @UR024, @Integration, @DesktopOnly)</w:t>
       </w:r>
     </w:p>
     <w:p>
@@ -2702,7 +2702,7 @@
         <w:t>And </w:t>
       </w:r>
       <w:r>
-        <w:t xml:space="preserve"> the -image option is set to "image8.tif"</w:t>
+        <w:t xml:space="preserve"> the --image option is set to "image8.tif"</w:t>
       </w:r>
     </w:p>
     <w:p>
@@ -2779,7 +2779,7 @@
         <w:t>And </w:t>
       </w:r>
       <w:r>
-        <w:t xml:space="preserve"> the -title option is set to "Developer/Dave"</w:t>
+        <w:t xml:space="preserve"> the --title option is set to "Developer/Dave"</w:t>
       </w:r>
     </w:p>
     <w:p>
@@ -2833,7 +2833,7 @@
           <w:i/>
           <w:color w:themeColor="text2"/>
         </w:rPr>
-        <w:t>(Tags: @FR, @FR010, @UR010, @Labelling)</w:t>
+        <w:t>(Tags: @FR, @FR010, @UR010, @Labelling, @WebOnly)</w:t>
       </w:r>
     </w:p>
     <w:p>
@@ -3034,7 +3034,7 @@
           <w:i/>
           <w:color w:themeColor="text2"/>
         </w:rPr>
-        <w:t>(Tags: @FR, @FR031, @UR029, @Admin, @Desktop)</w:t>
+        <w:t>(Tags: @FR, @FR031, @UR029, @Admin, @DesktopOnly)</w:t>
       </w:r>
     </w:p>
     <w:p>
@@ -3487,7 +3487,7 @@
           <w:i/>
           <w:color w:themeColor="text2"/>
         </w:rPr>
-        <w:t>(Tags: @FR006-1, @UR006-1, @Web)</w:t>
+        <w:t>(Tags: @FR006-1, @UR006-1, @WebOnly)</w:t>
       </w:r>
     </w:p>
     <w:p>
@@ -3709,7 +3709,7 @@
           <w:i/>
           <w:color w:themeColor="text2"/>
         </w:rPr>
-        <w:t>(Tags: @FR, @FR021, @UR019, @Admin)</w:t>
+        <w:t>(Tags: @FR, @FR021, @UR019, @Admin, @WebOnly)</w:t>
       </w:r>
     </w:p>
     <w:p>
@@ -4001,7 +4001,7 @@
           <w:i/>
           <w:color w:themeColor="text2"/>
         </w:rPr>
-        <w:t>(Tags: @FR, @FR017, @UR016, @Analysis)</w:t>
+        <w:t>(Tags: @FR, @FR017, @UR016, @Analysis, @WebOnly)</w:t>
       </w:r>
     </w:p>
     <w:p>
@@ -4238,7 +4238,7 @@
           <w:i/>
           <w:color w:themeColor="text2"/>
         </w:rPr>
-        <w:t>(Tags: @FR001-2, @UR001-2)</w:t>
+        <w:t>(Tags: @FR001-2, @UR001-2, @WebOnly)</w:t>
       </w:r>
     </w:p>
     <w:p>
@@ -4306,7 +4306,7 @@
           <w:i/>
           <w:color w:themeColor="text2"/>
         </w:rPr>
-        <w:t>(Tags: @FR, @FR012, @UR012, @Labelling)</w:t>
+        <w:t>(Tags: @FR, @FR012, @UR012, @Labelling, @WebOnly)</w:t>
       </w:r>
     </w:p>
     <w:p>
@@ -4507,7 +4507,7 @@
           <w:i/>
           <w:color w:themeColor="text2"/>
         </w:rPr>
-        <w:t>(Tags: @FR, @FR005, @UR005, @Analysis)</w:t>
+        <w:t>(Tags: @FR, @FR005, @UR005, @Analysis, @WebOnly)</w:t>
       </w:r>
     </w:p>
     <w:p>
@@ -4779,7 +4779,7 @@
           <w:i/>
           <w:color w:themeColor="text2"/>
         </w:rPr>
-        <w:t>(Tags: @FR, @FR022, @UR020, @UR021, @Admin)</w:t>
+        <w:t>(Tags: @FR, @FR022, @UR020, @UR021, @Admin, @WebOnly)</w:t>
       </w:r>
     </w:p>
     <w:p>
@@ -5547,7 +5547,7 @@
           <w:i/>
           <w:color w:themeColor="text2"/>
         </w:rPr>
-        <w:t>(Tags: @FR, @FR025, @Analysis)</w:t>
+        <w:t>(Tags: @FR, @FR025, @Analysis, @WebOnly)</w:t>
       </w:r>
     </w:p>
     <w:p>
@@ -5992,7 +5992,7 @@
           <w:i/>
           <w:color w:themeColor="text2"/>
         </w:rPr>
-        <w:t>(Tags: @FR, @FR018, @UR016, @Analysis)</w:t>
+        <w:t>(Tags: @FR, @FR018, @UR016, @Analysis, @WebOnly)</w:t>
       </w:r>
     </w:p>
     <w:p>
@@ -6438,7 +6438,7 @@
           <w:i/>
           <w:color w:themeColor="text2"/>
         </w:rPr>
-        <w:t>(Tags: @FR, @FR015, @UR015, @Labelling, @Web, @Desktop)</w:t>
+        <w:t>(Tags: @FR, @FR015, @UR015, @Labelling)</w:t>
       </w:r>
     </w:p>
     <w:p>
@@ -6459,7 +6459,7 @@
           <w:i/>
           <w:color w:themeColor="text2"/>
         </w:rPr>
-        <w:t>(Tags: @FR015-1, @UR015-1, @Web)</w:t>
+        <w:t>(Tags: @FR015-1, @UR015-1, @WebOnly)</w:t>
       </w:r>
     </w:p>
     <w:p>
@@ -6522,7 +6522,7 @@
           <w:i/>
           <w:color w:themeColor="text2"/>
         </w:rPr>
-        <w:t>(Tags: @FR015-2, @UR015-1, @Desktop)</w:t>
+        <w:t>(Tags: @FR015-2, @UR015-1, @DesktopOnly)</w:t>
       </w:r>
     </w:p>
     <w:p>
@@ -6590,7 +6590,7 @@
           <w:i/>
           <w:color w:themeColor="text2"/>
         </w:rPr>
-        <w:t>(Tags: @FR, @FR014, @UR014, @Security)</w:t>
+        <w:t>(Tags: @FR, @FR014, @UR014, @Security, @WebOnly)</w:t>
       </w:r>
     </w:p>
     <w:p>
@@ -7372,7 +7372,7 @@
           <w:i/>
           <w:color w:themeColor="text2"/>
         </w:rPr>
-        <w:t>(Tags: @FR, @FR019, @UR018, @Security, @Web)</w:t>
+        <w:t>(Tags: @FR, @FR019, @UR018, @Security, @WebOnly)</w:t>
       </w:r>
     </w:p>
     <w:p>
@@ -8098,7 +8098,7 @@
           <w:i/>
           <w:color w:themeColor="text2"/>
         </w:rPr>
-        <w:t>(Tags: @FR, @FR028, @UR026, @Analysis)</w:t>
+        <w:t>(Tags: @FR, @FR028, @UR026, @Analysis, @DesktopOnly)</w:t>
       </w:r>
     </w:p>
     <w:p>
@@ -8891,7 +8891,7 @@
           <w:i/>
           <w:color w:themeColor="text2"/>
         </w:rPr>
-        <w:t>(Tags: @FR, @FR029, @UR027, @Analysis)</w:t>
+        <w:t>(Tags: @FR, @FR029, @UR027, @Analysis, @DesktopOnly)</w:t>
       </w:r>
     </w:p>
     <w:p>
@@ -9358,7 +9358,7 @@
           <w:i/>
           <w:color w:themeColor="text2"/>
         </w:rPr>
-        <w:t>(Tags: @FR, @FR016, @UR016, @Analysis)</w:t>
+        <w:t>(Tags: @FR, @FR016, @UR016, @Analysis, @WebOnly)</w:t>
       </w:r>
     </w:p>
     <w:p>
@@ -9524,7 +9524,7 @@
           <w:i/>
           <w:color w:themeColor="text2"/>
         </w:rPr>
-        <w:t>(Tags: @FR007-1, @UR007-1, @Web)</w:t>
+        <w:t>(Tags: @FR007-1, @UR007-1, @WebOnly)</w:t>
       </w:r>
     </w:p>
     <w:p>
@@ -9885,7 +9885,7 @@
           <w:i/>
           <w:color w:themeColor="text2"/>
         </w:rPr>
-        <w:t>(Tags: @FR, @FR026, @Admin)</w:t>
+        <w:t>(Tags: @FR, @FR027, @UR025, @Admin, @DesktopOnly)</w:t>
       </w:r>
     </w:p>
     <w:p>
@@ -9893,6 +9893,1197 @@
         <w:pStyle w:val="Heading2"/>
       </w:pPr>
       <w:r>
+        <w:t>RegisterUser</w:t>
+      </w:r>
+    </w:p>
+    <w:p>
+      <w:pPr>
+        <w:pStyle w:val="Normal"/>
+      </w:pPr>
+      <w:r>
+        <w:rPr>
+          <w:b w:val="false"/>
+          <w:i/>
+          <w:color w:themeColor="text2"/>
+        </w:rPr>
+        <w:t>(Tags: @FR027-1, @UR025-1)</w:t>
+      </w:r>
+    </w:p>
+    <w:p>
+      <w:pPr>
+        <w:pStyle w:val="Normal"/>
+      </w:pPr>
+      <w:r>
+        <w:rPr>
+          <w:b/>
+        </w:rPr>
+        <w:t>Given </w:t>
+      </w:r>
+      <w:r>
+        <w:t xml:space="preserve"> no licence exists for the current machine</w:t>
+      </w:r>
+    </w:p>
+    <w:p>
+      <w:pPr>
+        <w:pStyle w:val="Normal"/>
+      </w:pPr>
+      <w:r>
+        <w:rPr>
+          <w:b/>
+        </w:rPr>
+        <w:t>When </w:t>
+      </w:r>
+      <w:r>
+        <w:t xml:space="preserve"> I start the desktop app</w:t>
+      </w:r>
+    </w:p>
+    <w:p>
+      <w:pPr>
+        <w:pStyle w:val="Normal"/>
+      </w:pPr>
+      <w:r>
+        <w:rPr>
+          <w:b/>
+        </w:rPr>
+        <w:t>Then </w:t>
+      </w:r>
+      <w:r>
+        <w:t xml:space="preserve"> the user registration form is displayed</w:t>
+      </w:r>
+    </w:p>
+    <w:p>
+      <w:pPr>
+        <w:pStyle w:val="Normal"/>
+      </w:pPr>
+      <w:r>
+        <w:rPr>
+          <w:b/>
+        </w:rPr>
+        <w:t>When </w:t>
+      </w:r>
+      <w:r>
+        <w:t xml:space="preserve"> I enter the registration details</w:t>
+      </w:r>
+    </w:p>
+    <w:p>
+      <w:pPr>
+        <w:pStyle w:val="Normal"/>
+      </w:pPr>
+      <w:r>
+        <w:rPr>
+          <w:b/>
+        </w:rPr>
+        <w:t>Then </w:t>
+      </w:r>
+      <w:r>
+        <w:t xml:space="preserve"> the desktop app starts</w:t>
+      </w:r>
+    </w:p>
+    <w:p>
+      <w:pPr>
+        <w:pStyle w:val="Heading2"/>
+      </w:pPr>
+      <w:r>
+        <w:t>ExpiredLicenceRestrictsAccess</w:t>
+      </w:r>
+    </w:p>
+    <w:p>
+      <w:pPr>
+        <w:pStyle w:val="Normal"/>
+      </w:pPr>
+      <w:r>
+        <w:rPr>
+          <w:b w:val="false"/>
+          <w:i/>
+          <w:color w:themeColor="text2"/>
+        </w:rPr>
+        <w:t>(Tags: @FR027-2, @UR025-2)</w:t>
+      </w:r>
+    </w:p>
+    <w:p>
+      <w:pPr>
+        <w:pStyle w:val="Normal"/>
+      </w:pPr>
+      <w:r>
+        <w:rPr>
+          <w:b/>
+        </w:rPr>
+        <w:t>Given </w:t>
+      </w:r>
+      <w:r>
+        <w:t xml:space="preserve"> a licence exists for the current machine</w:t>
+      </w:r>
+    </w:p>
+    <w:p>
+      <w:pPr>
+        <w:pStyle w:val="Normal"/>
+      </w:pPr>
+      <w:r>
+        <w:rPr>
+          <w:b/>
+        </w:rPr>
+        <w:t>And </w:t>
+      </w:r>
+      <w:r>
+        <w:t xml:space="preserve"> the licence is expired</w:t>
+      </w:r>
+    </w:p>
+    <w:p>
+      <w:pPr>
+        <w:pStyle w:val="Normal"/>
+      </w:pPr>
+      <w:r>
+        <w:rPr>
+          <w:b/>
+        </w:rPr>
+        <w:t>When </w:t>
+      </w:r>
+      <w:r>
+        <w:t xml:space="preserve"> I start the desktop app</w:t>
+      </w:r>
+    </w:p>
+    <w:p>
+      <w:pPr>
+        <w:pStyle w:val="Normal"/>
+      </w:pPr>
+      <w:r>
+        <w:rPr>
+          <w:b/>
+        </w:rPr>
+        <w:t>Then </w:t>
+      </w:r>
+      <w:r>
+        <w:t xml:space="preserve"> a message tells me to upgrade</w:t>
+      </w:r>
+    </w:p>
+    <w:p>
+      <w:pPr>
+        <w:pStyle w:val="Heading2"/>
+      </w:pPr>
+      <w:r>
+        <w:t>ExpiredLicenceRedirectsToUpgrade</w:t>
+      </w:r>
+    </w:p>
+    <w:p>
+      <w:pPr>
+        <w:pStyle w:val="Normal"/>
+      </w:pPr>
+      <w:r>
+        <w:rPr>
+          <w:b w:val="false"/>
+          <w:i/>
+          <w:color w:themeColor="text2"/>
+        </w:rPr>
+        <w:t>(Tags: @FR027-3, @UR025-3)</w:t>
+      </w:r>
+    </w:p>
+    <w:p>
+      <w:pPr>
+        <w:pStyle w:val="Normal"/>
+      </w:pPr>
+      <w:r>
+        <w:rPr>
+          <w:b/>
+        </w:rPr>
+        <w:t>Given </w:t>
+      </w:r>
+      <w:r>
+        <w:t xml:space="preserve"> a licence exists for the current machine</w:t>
+      </w:r>
+    </w:p>
+    <w:p>
+      <w:pPr>
+        <w:pStyle w:val="Normal"/>
+      </w:pPr>
+      <w:r>
+        <w:rPr>
+          <w:b/>
+        </w:rPr>
+        <w:t>And </w:t>
+      </w:r>
+      <w:r>
+        <w:t xml:space="preserve"> the licence is expired</w:t>
+      </w:r>
+    </w:p>
+    <w:p>
+      <w:pPr>
+        <w:pStyle w:val="Normal"/>
+      </w:pPr>
+      <w:r>
+        <w:rPr>
+          <w:b/>
+        </w:rPr>
+        <w:t>When </w:t>
+      </w:r>
+      <w:r>
+        <w:t xml:space="preserve"> I start the desktop app</w:t>
+      </w:r>
+    </w:p>
+    <w:p>
+      <w:pPr>
+        <w:pStyle w:val="Normal"/>
+      </w:pPr>
+      <w:r>
+        <w:rPr>
+          <w:b/>
+        </w:rPr>
+        <w:t>Then </w:t>
+      </w:r>
+      <w:r>
+        <w:t xml:space="preserve"> the upgrade trial licence web page is displayed</w:t>
+      </w:r>
+    </w:p>
+    <w:p>
+      <w:pPr>
+        <w:pStyle w:val="Heading2"/>
+      </w:pPr>
+      <w:r>
+        <w:t>ManualUpgradeAvailable</w:t>
+      </w:r>
+    </w:p>
+    <w:p>
+      <w:pPr>
+        <w:pStyle w:val="Normal"/>
+      </w:pPr>
+      <w:r>
+        <w:rPr>
+          <w:b w:val="false"/>
+          <w:i/>
+          <w:color w:themeColor="text2"/>
+        </w:rPr>
+        <w:t>(Tags: @FR027-4, @UR025-3)</w:t>
+      </w:r>
+    </w:p>
+    <w:p>
+      <w:pPr>
+        <w:pStyle w:val="Normal"/>
+      </w:pPr>
+      <w:r>
+        <w:rPr>
+          <w:b/>
+        </w:rPr>
+        <w:t>Given </w:t>
+      </w:r>
+      <w:r>
+        <w:t xml:space="preserve"> a licence exists for the current machine</w:t>
+      </w:r>
+    </w:p>
+    <w:p>
+      <w:pPr>
+        <w:pStyle w:val="Normal"/>
+      </w:pPr>
+      <w:r>
+        <w:rPr>
+          <w:b/>
+        </w:rPr>
+        <w:t>And </w:t>
+      </w:r>
+      <w:r>
+        <w:t xml:space="preserve"> the licence is not expired</w:t>
+      </w:r>
+    </w:p>
+    <w:p>
+      <w:pPr>
+        <w:pStyle w:val="Normal"/>
+      </w:pPr>
+      <w:r>
+        <w:rPr>
+          <w:b/>
+        </w:rPr>
+        <w:t>When </w:t>
+      </w:r>
+      <w:r>
+        <w:t xml:space="preserve"> I start the desktop app</w:t>
+      </w:r>
+    </w:p>
+    <w:p>
+      <w:pPr>
+        <w:pStyle w:val="Normal"/>
+      </w:pPr>
+      <w:r>
+        <w:rPr>
+          <w:b/>
+        </w:rPr>
+        <w:t>Then </w:t>
+      </w:r>
+      <w:r>
+        <w:t xml:space="preserve"> the menu includes an option to upgrade</w:t>
+      </w:r>
+    </w:p>
+    <w:p>
+      <w:pPr>
+        <w:pStyle w:val="Heading2"/>
+      </w:pPr>
+      <w:r>
+        <w:t>ManualUpgradeLinksToStore</w:t>
+      </w:r>
+    </w:p>
+    <w:p>
+      <w:pPr>
+        <w:pStyle w:val="Normal"/>
+      </w:pPr>
+      <w:r>
+        <w:rPr>
+          <w:b w:val="false"/>
+          <w:i/>
+          <w:color w:themeColor="text2"/>
+        </w:rPr>
+        <w:t>(Tags: @FR027-5, @UR025-3)</w:t>
+      </w:r>
+    </w:p>
+    <w:p>
+      <w:pPr>
+        <w:pStyle w:val="Normal"/>
+      </w:pPr>
+      <w:r>
+        <w:rPr>
+          <w:b/>
+        </w:rPr>
+        <w:t>Given </w:t>
+      </w:r>
+      <w:r>
+        <w:t xml:space="preserve"> a licence exists for the current machine</w:t>
+      </w:r>
+    </w:p>
+    <w:p>
+      <w:pPr>
+        <w:pStyle w:val="Normal"/>
+      </w:pPr>
+      <w:r>
+        <w:rPr>
+          <w:b/>
+        </w:rPr>
+        <w:t>And </w:t>
+      </w:r>
+      <w:r>
+        <w:t xml:space="preserve"> the licence is not expired</w:t>
+      </w:r>
+    </w:p>
+    <w:p>
+      <w:pPr>
+        <w:pStyle w:val="Normal"/>
+      </w:pPr>
+      <w:r>
+        <w:rPr>
+          <w:b/>
+        </w:rPr>
+        <w:t>And </w:t>
+      </w:r>
+      <w:r>
+        <w:t xml:space="preserve"> I have started the desktop app</w:t>
+      </w:r>
+    </w:p>
+    <w:p>
+      <w:pPr>
+        <w:pStyle w:val="Normal"/>
+      </w:pPr>
+      <w:r>
+        <w:rPr>
+          <w:b/>
+        </w:rPr>
+        <w:t>When </w:t>
+      </w:r>
+      <w:r>
+        <w:t xml:space="preserve"> I choose the menu option "Upgrade Licence"</w:t>
+      </w:r>
+    </w:p>
+    <w:p>
+      <w:pPr>
+        <w:pStyle w:val="Normal"/>
+      </w:pPr>
+      <w:r>
+        <w:rPr>
+          <w:b/>
+        </w:rPr>
+        <w:t>Then </w:t>
+      </w:r>
+      <w:r>
+        <w:t xml:space="preserve"> the upgrade trial licence web page is displayed</w:t>
+      </w:r>
+    </w:p>
+    <w:p>
+      <w:pPr>
+        <w:pStyle w:val="Normal"/>
+      </w:pPr>
+      <w:r>
+        <w:rPr>
+          <w:b/>
+        </w:rPr>
+        <w:t>And </w:t>
+      </w:r>
+      <w:r>
+        <w:t xml:space="preserve"> the choice of upgrade options is approriate to my country</w:t>
+      </w:r>
+    </w:p>
+    <w:p>
+      <w:pPr>
+        <w:pStyle w:val="Heading2"/>
+      </w:pPr>
+      <w:r>
+        <w:t>ValidLicence</w:t>
+      </w:r>
+    </w:p>
+    <w:p>
+      <w:pPr>
+        <w:pStyle w:val="Normal"/>
+      </w:pPr>
+      <w:r>
+        <w:rPr>
+          <w:b w:val="false"/>
+          <w:i/>
+          <w:color w:themeColor="text2"/>
+        </w:rPr>
+        <w:t>(Tags: @FR027-6, @UR025-4)</w:t>
+      </w:r>
+    </w:p>
+    <w:p>
+      <w:pPr>
+        <w:pStyle w:val="Normal"/>
+      </w:pPr>
+      <w:r>
+        <w:rPr>
+          <w:b/>
+        </w:rPr>
+        <w:t>Given </w:t>
+      </w:r>
+      <w:r>
+        <w:t xml:space="preserve"> a licence exists for the current machine</w:t>
+      </w:r>
+    </w:p>
+    <w:p>
+      <w:pPr>
+        <w:pStyle w:val="Normal"/>
+      </w:pPr>
+      <w:r>
+        <w:rPr>
+          <w:b/>
+        </w:rPr>
+        <w:t>And </w:t>
+      </w:r>
+      <w:r>
+        <w:t xml:space="preserve"> the licence is not expired</w:t>
+      </w:r>
+    </w:p>
+    <w:p>
+      <w:pPr>
+        <w:pStyle w:val="Normal"/>
+      </w:pPr>
+      <w:r>
+        <w:rPr>
+          <w:b/>
+        </w:rPr>
+        <w:t>When </w:t>
+      </w:r>
+      <w:r>
+        <w:t xml:space="preserve"> I start the desktop app</w:t>
+      </w:r>
+    </w:p>
+    <w:p>
+      <w:pPr>
+        <w:pStyle w:val="Normal"/>
+      </w:pPr>
+      <w:r>
+        <w:rPr>
+          <w:b/>
+        </w:rPr>
+        <w:t>Then </w:t>
+      </w:r>
+      <w:r>
+        <w:t xml:space="preserve"> the desktop app opens</w:t>
+      </w:r>
+    </w:p>
+    <w:p>
+      <w:pPr>
+        <w:pStyle w:val="Heading2"/>
+      </w:pPr>
+      <w:r>
+        <w:t>DisplayLicence</w:t>
+      </w:r>
+    </w:p>
+    <w:p>
+      <w:pPr>
+        <w:pStyle w:val="Normal"/>
+      </w:pPr>
+      <w:r>
+        <w:rPr>
+          <w:b w:val="false"/>
+          <w:i/>
+          <w:color w:themeColor="text2"/>
+        </w:rPr>
+        <w:t>(Tags: @FR027-7, @UR025-5)</w:t>
+      </w:r>
+    </w:p>
+    <w:p>
+      <w:pPr>
+        <w:pStyle w:val="Normal"/>
+      </w:pPr>
+      <w:r>
+        <w:rPr>
+          <w:b/>
+        </w:rPr>
+        <w:t>Given </w:t>
+      </w:r>
+      <w:r>
+        <w:t xml:space="preserve"> a licence exists for the current machine</w:t>
+      </w:r>
+    </w:p>
+    <w:p>
+      <w:pPr>
+        <w:pStyle w:val="Normal"/>
+      </w:pPr>
+      <w:r>
+        <w:rPr>
+          <w:b/>
+        </w:rPr>
+        <w:t>And </w:t>
+      </w:r>
+      <w:r>
+        <w:t xml:space="preserve"> the licence is not expired</w:t>
+      </w:r>
+    </w:p>
+    <w:p>
+      <w:pPr>
+        <w:pStyle w:val="Normal"/>
+      </w:pPr>
+      <w:r>
+        <w:rPr>
+          <w:b/>
+        </w:rPr>
+        <w:t>When </w:t>
+      </w:r>
+      <w:r>
+        <w:t xml:space="preserve"> I open the About Box</w:t>
+      </w:r>
+    </w:p>
+    <w:p>
+      <w:pPr>
+        <w:pStyle w:val="Normal"/>
+      </w:pPr>
+      <w:r>
+        <w:rPr>
+          <w:b/>
+        </w:rPr>
+        <w:t>Then </w:t>
+      </w:r>
+      <w:r>
+        <w:t xml:space="preserve"> the licence key is displayed</w:t>
+      </w:r>
+    </w:p>
+    <w:p>
+      <w:pPr>
+        <w:pStyle w:val="Normal"/>
+      </w:pPr>
+      <w:r>
+        <w:rPr>
+          <w:b/>
+        </w:rPr>
+        <w:t>And </w:t>
+      </w:r>
+      <w:r>
+        <w:t xml:space="preserve"> the licence expiry date is displayed</w:t>
+      </w:r>
+    </w:p>
+    <w:p>
+      <w:pPr>
+        <w:pStyle w:val="Normal"/>
+      </w:pPr>
+      <w:r>
+        <w:rPr>
+          <w:b/>
+        </w:rPr>
+        <w:t>And </w:t>
+      </w:r>
+      <w:r>
+        <w:t xml:space="preserve"> the licensee is displayed</w:t>
+      </w:r>
+    </w:p>
+    <w:p>
+      <w:pPr>
+        <w:pStyle w:val="Heading2"/>
+      </w:pPr>
+      <w:r>
+        <w:t>EnterNewLicenceKey</w:t>
+      </w:r>
+    </w:p>
+    <w:p>
+      <w:pPr>
+        <w:pStyle w:val="Normal"/>
+      </w:pPr>
+      <w:r>
+        <w:rPr>
+          <w:b w:val="false"/>
+          <w:i/>
+          <w:color w:themeColor="text2"/>
+        </w:rPr>
+        <w:t>(Tags: @FR027-8, @UR025-6)</w:t>
+      </w:r>
+    </w:p>
+    <w:p>
+      <w:pPr>
+        <w:pStyle w:val="Normal"/>
+      </w:pPr>
+      <w:r>
+        <w:rPr>
+          <w:b/>
+        </w:rPr>
+        <w:t>Given </w:t>
+      </w:r>
+      <w:r>
+        <w:t xml:space="preserve"> a licence exists for the current machine</w:t>
+      </w:r>
+    </w:p>
+    <w:p>
+      <w:pPr>
+        <w:pStyle w:val="Normal"/>
+      </w:pPr>
+      <w:r>
+        <w:rPr>
+          <w:b/>
+        </w:rPr>
+        <w:t>And </w:t>
+      </w:r>
+      <w:r>
+        <w:t xml:space="preserve"> the licence is not expired</w:t>
+      </w:r>
+    </w:p>
+    <w:p>
+      <w:pPr>
+        <w:pStyle w:val="Normal"/>
+      </w:pPr>
+      <w:r>
+        <w:rPr>
+          <w:b/>
+        </w:rPr>
+        <w:t>And </w:t>
+      </w:r>
+      <w:r>
+        <w:t xml:space="preserve"> I have started the desktop app</w:t>
+      </w:r>
+    </w:p>
+    <w:p>
+      <w:pPr>
+        <w:pStyle w:val="Normal"/>
+      </w:pPr>
+      <w:r>
+        <w:rPr>
+          <w:b/>
+        </w:rPr>
+        <w:t>When </w:t>
+      </w:r>
+      <w:r>
+        <w:t xml:space="preserve"> I open the About Box</w:t>
+      </w:r>
+    </w:p>
+    <w:p>
+      <w:pPr>
+        <w:pStyle w:val="Normal"/>
+      </w:pPr>
+      <w:r>
+        <w:rPr>
+          <w:b/>
+        </w:rPr>
+        <w:t>And </w:t>
+      </w:r>
+      <w:r>
+        <w:t xml:space="preserve"> I click Enter Key</w:t>
+      </w:r>
+    </w:p>
+    <w:p>
+      <w:pPr>
+        <w:pStyle w:val="Normal"/>
+      </w:pPr>
+      <w:r>
+        <w:rPr>
+          <w:b/>
+        </w:rPr>
+        <w:t>And </w:t>
+      </w:r>
+      <w:r>
+        <w:t xml:space="preserve"> I enter a new valid key from the same CryptoLens product</w:t>
+      </w:r>
+    </w:p>
+    <w:p>
+      <w:pPr>
+        <w:pStyle w:val="Normal"/>
+      </w:pPr>
+      <w:r>
+        <w:rPr>
+          <w:b/>
+        </w:rPr>
+        <w:t>Then </w:t>
+      </w:r>
+      <w:r>
+        <w:t xml:space="preserve"> the key is accepted</w:t>
+      </w:r>
+    </w:p>
+    <w:p>
+      <w:pPr>
+        <w:pStyle w:val="Normal"/>
+      </w:pPr>
+      <w:r>
+        <w:rPr>
+          <w:b/>
+        </w:rPr>
+        <w:t>When </w:t>
+      </w:r>
+      <w:r>
+        <w:t xml:space="preserve"> I restart the application</w:t>
+      </w:r>
+    </w:p>
+    <w:p>
+      <w:pPr>
+        <w:pStyle w:val="Normal"/>
+      </w:pPr>
+      <w:r>
+        <w:rPr>
+          <w:b/>
+        </w:rPr>
+        <w:t>Then </w:t>
+      </w:r>
+      <w:r>
+        <w:t xml:space="preserve"> the application restarts</w:t>
+      </w:r>
+    </w:p>
+    <w:p>
+      <w:pPr>
+        <w:pStyle w:val="Heading2"/>
+      </w:pPr>
+      <w:r>
+        <w:t>EnterNewLicenceKeyNewProduct</w:t>
+      </w:r>
+    </w:p>
+    <w:p>
+      <w:pPr>
+        <w:pStyle w:val="Normal"/>
+      </w:pPr>
+      <w:r>
+        <w:rPr>
+          <w:b w:val="false"/>
+          <w:i/>
+          <w:color w:themeColor="text2"/>
+        </w:rPr>
+        <w:t>(Tags: @FR027-9, @UR025-6)</w:t>
+      </w:r>
+    </w:p>
+    <w:p>
+      <w:pPr>
+        <w:pStyle w:val="Normal"/>
+      </w:pPr>
+      <w:r>
+        <w:rPr>
+          <w:b/>
+        </w:rPr>
+        <w:t>Given </w:t>
+      </w:r>
+      <w:r>
+        <w:t xml:space="preserve"> a licence exists for the current machine</w:t>
+      </w:r>
+    </w:p>
+    <w:p>
+      <w:pPr>
+        <w:pStyle w:val="Normal"/>
+      </w:pPr>
+      <w:r>
+        <w:rPr>
+          <w:b/>
+        </w:rPr>
+        <w:t>And </w:t>
+      </w:r>
+      <w:r>
+        <w:t xml:space="preserve"> the licence is not expired</w:t>
+      </w:r>
+    </w:p>
+    <w:p>
+      <w:pPr>
+        <w:pStyle w:val="Normal"/>
+      </w:pPr>
+      <w:r>
+        <w:rPr>
+          <w:b/>
+        </w:rPr>
+        <w:t>And </w:t>
+      </w:r>
+      <w:r>
+        <w:t xml:space="preserve"> I have started the desktop app</w:t>
+      </w:r>
+    </w:p>
+    <w:p>
+      <w:pPr>
+        <w:pStyle w:val="Normal"/>
+      </w:pPr>
+      <w:r>
+        <w:rPr>
+          <w:b/>
+        </w:rPr>
+        <w:t>When </w:t>
+      </w:r>
+      <w:r>
+        <w:t xml:space="preserve"> I open the About Box</w:t>
+      </w:r>
+    </w:p>
+    <w:p>
+      <w:pPr>
+        <w:pStyle w:val="Normal"/>
+      </w:pPr>
+      <w:r>
+        <w:rPr>
+          <w:b/>
+        </w:rPr>
+        <w:t>And </w:t>
+      </w:r>
+      <w:r>
+        <w:t xml:space="preserve"> I click Enter Key</w:t>
+      </w:r>
+    </w:p>
+    <w:p>
+      <w:pPr>
+        <w:pStyle w:val="Normal"/>
+      </w:pPr>
+      <w:r>
+        <w:rPr>
+          <w:b/>
+        </w:rPr>
+        <w:t>And </w:t>
+      </w:r>
+      <w:r>
+        <w:t xml:space="preserve"> I enter a new valid key prefixed with a new product id in the form "{product-id}:{licence-key}"</w:t>
+      </w:r>
+    </w:p>
+    <w:p>
+      <w:pPr>
+        <w:pStyle w:val="Normal"/>
+      </w:pPr>
+      <w:r>
+        <w:rPr>
+          <w:b/>
+        </w:rPr>
+        <w:t>Then </w:t>
+      </w:r>
+      <w:r>
+        <w:t xml:space="preserve"> the key is accepted</w:t>
+      </w:r>
+    </w:p>
+    <w:p>
+      <w:pPr>
+        <w:pStyle w:val="Normal"/>
+      </w:pPr>
+      <w:r>
+        <w:rPr>
+          <w:b/>
+        </w:rPr>
+        <w:t>When </w:t>
+      </w:r>
+      <w:r>
+        <w:t xml:space="preserve"> I restart the application</w:t>
+      </w:r>
+    </w:p>
+    <w:p>
+      <w:pPr>
+        <w:pStyle w:val="Normal"/>
+      </w:pPr>
+      <w:r>
+        <w:rPr>
+          <w:b/>
+        </w:rPr>
+        <w:t>Then </w:t>
+      </w:r>
+      <w:r>
+        <w:t xml:space="preserve"> the application restarts</w:t>
+      </w:r>
+    </w:p>
+    <w:p>
+      <w:pPr>
+        <w:pStyle w:val="Heading2"/>
+      </w:pPr>
+      <w:r>
+        <w:t>PurchaseLicenseExtension</w:t>
+      </w:r>
+    </w:p>
+    <w:p>
+      <w:pPr>
+        <w:pStyle w:val="Normal"/>
+      </w:pPr>
+      <w:r>
+        <w:rPr>
+          <w:b w:val="false"/>
+          <w:i/>
+          <w:color w:themeColor="text2"/>
+        </w:rPr>
+        <w:t>(Tags: @FR027-10, @UR025-7)</w:t>
+      </w:r>
+    </w:p>
+    <w:p>
+      <w:pPr>
+        <w:pStyle w:val="Normal"/>
+      </w:pPr>
+      <w:r>
+        <w:rPr>
+          <w:b/>
+        </w:rPr>
+        <w:t>When </w:t>
+      </w:r>
+      <w:r>
+        <w:t xml:space="preserve"> I choose the Purchase Upgrade menu option</w:t>
+      </w:r>
+    </w:p>
+    <w:p>
+      <w:pPr>
+        <w:pStyle w:val="Normal"/>
+      </w:pPr>
+      <w:r>
+        <w:rPr>
+          <w:b/>
+        </w:rPr>
+        <w:t>And </w:t>
+      </w:r>
+      <w:r>
+        <w:t xml:space="preserve"> I fill in my payment details</w:t>
+      </w:r>
+    </w:p>
+    <w:p>
+      <w:pPr>
+        <w:pStyle w:val="Normal"/>
+      </w:pPr>
+      <w:r>
+        <w:rPr>
+          <w:b/>
+        </w:rPr>
+        <w:t>And </w:t>
+      </w:r>
+      <w:r>
+        <w:t xml:space="preserve"> I complete the purchase</w:t>
+      </w:r>
+    </w:p>
+    <w:p>
+      <w:pPr>
+        <w:pStyle w:val="Normal"/>
+      </w:pPr>
+      <w:r>
+        <w:rPr>
+          <w:b/>
+        </w:rPr>
+        <w:t>And </w:t>
+      </w:r>
+      <w:r>
+        <w:t xml:space="preserve"> I restart the desktop app</w:t>
+      </w:r>
+    </w:p>
+    <w:p>
+      <w:pPr>
+        <w:pStyle w:val="Normal"/>
+      </w:pPr>
+      <w:r>
+        <w:rPr>
+          <w:b/>
+        </w:rPr>
+        <w:t>Then </w:t>
+      </w:r>
+      <w:r>
+        <w:t xml:space="preserve"> the license period is extended by the amount specified for the purchased product</w:t>
+      </w:r>
+    </w:p>
+    <w:p>
+      <w:pPr>
+        <w:pStyle w:val="Heading2"/>
+      </w:pPr>
+      <w:r>
+        <w:t>ConfigureTrialPeriod</w:t>
+      </w:r>
+    </w:p>
+    <w:p>
+      <w:pPr>
+        <w:pStyle w:val="Normal"/>
+      </w:pPr>
+      <w:r>
+        <w:rPr>
+          <w:b w:val="false"/>
+          <w:i/>
+          <w:color w:themeColor="text2"/>
+        </w:rPr>
+        <w:t>(Tags: @FR027-11, @UR025-8)</w:t>
+      </w:r>
+    </w:p>
+    <w:p>
+      <w:pPr>
+        <w:pStyle w:val="Normal"/>
+      </w:pPr>
+      <w:r>
+        <w:rPr>
+          <w:b/>
+        </w:rPr>
+        <w:t>Given </w:t>
+      </w:r>
+      <w:r>
+        <w:t xml:space="preserve"> no licence exists for the current machine</w:t>
+      </w:r>
+    </w:p>
+    <w:p>
+      <w:pPr>
+        <w:pStyle w:val="Normal"/>
+      </w:pPr>
+      <w:r>
+        <w:rPr>
+          <w:b/>
+        </w:rPr>
+        <w:t>When </w:t>
+      </w:r>
+      <w:r>
+        <w:t xml:space="preserve"> I configure the store app to generate a &lt;num1&gt; day(s) licence</w:t>
+      </w:r>
+    </w:p>
+    <w:p>
+      <w:pPr>
+        <w:pStyle w:val="Normal"/>
+      </w:pPr>
+      <w:r>
+        <w:rPr>
+          <w:b/>
+        </w:rPr>
+        <w:t>And </w:t>
+      </w:r>
+      <w:r>
+        <w:t xml:space="preserve"> I register for a trial licence</w:t>
+      </w:r>
+    </w:p>
+    <w:p>
+      <w:pPr>
+        <w:pStyle w:val="Normal"/>
+      </w:pPr>
+      <w:r>
+        <w:rPr>
+          <w:b/>
+        </w:rPr>
+        <w:t>Then </w:t>
+      </w:r>
+      <w:r>
+        <w:t xml:space="preserve"> the licence expiry date can be seen in the application</w:t>
+      </w:r>
+    </w:p>
+    <w:p>
+      <w:pPr>
+        <w:pStyle w:val="Normal"/>
+      </w:pPr>
+      <w:r>
+        <w:rPr>
+          <w:b/>
+        </w:rPr>
+        <w:t>And </w:t>
+      </w:r>
+      <w:r>
+        <w:t xml:space="preserve"> the expiry date is in &lt;num2&gt; day(s)</w:t>
+      </w:r>
+    </w:p>
+    <w:p>
+      <w:pPr>
+        <w:pStyle w:val="Heading3"/>
+      </w:pPr>
+      <w:r>
+        <w:rPr/>
+        <w:t>Examples:</w:t>
+      </w:r>
+    </w:p>
+    <w:tbl>
+      <w:tblPr>
+        <w:tblStyle w:val="TableGrid"/>
+        <w:tblW w:w="0" w:type="auto"/>
+        <w:tblLook w:val="04A0"/>
+      </w:tblPr>
+      <w:tr>
+        <w:tc>
+          <w:p>
+            <w:r>
+              <w:t>num1</w:t>
+            </w:r>
+          </w:p>
+        </w:tc>
+        <w:tc>
+          <w:p>
+            <w:r>
+              <w:t>num2</w:t>
+            </w:r>
+          </w:p>
+        </w:tc>
+      </w:tr>
+      <w:tr>
+        <w:tc>
+          <w:p>
+            <w:r>
+              <w:t>1</w:t>
+            </w:r>
+          </w:p>
+        </w:tc>
+        <w:tc>
+          <w:p>
+            <w:r>
+              <w:t>1</w:t>
+            </w:r>
+          </w:p>
+        </w:tc>
+      </w:tr>
+      <w:tr>
+        <w:tc>
+          <w:p>
+            <w:r>
+              <w:t>14</w:t>
+            </w:r>
+          </w:p>
+        </w:tc>
+        <w:tc>
+          <w:p>
+            <w:r>
+              <w:t>14</w:t>
+            </w:r>
+          </w:p>
+        </w:tc>
+      </w:tr>
+      <w:tr>
+        <w:tc>
+          <w:p>
+            <w:r>
+              <w:t>30</w:t>
+            </w:r>
+          </w:p>
+        </w:tc>
+        <w:tc>
+          <w:p>
+            <w:r>
+              <w:t>30</w:t>
+            </w:r>
+          </w:p>
+        </w:tc>
+      </w:tr>
+    </w:tbl>
+    <w:p>
+      <w:r>
+        <w:br w:type="page"/>
+      </w:r>
+    </w:p>
+    <w:p>
+      <w:pPr>
+        <w:pStyle w:val="Heading1"/>
+      </w:pPr>
+      <w:r>
+        <w:t>UpdateClient</w:t>
+      </w:r>
+    </w:p>
+    <w:p>
+      <w:pPr>
+        <w:pStyle w:val="Normal"/>
+      </w:pPr>
+      <w:r>
+        <w:rPr>
+          <w:b w:val="false"/>
+          <w:i/>
+          <w:color w:themeColor="text2"/>
+        </w:rPr>
+        <w:t>(Tags: @FR, @FR032, @Admin, @DesktopOnly)</w:t>
+      </w:r>
+    </w:p>
+    <w:p>
+      <w:pPr>
+        <w:pStyle w:val="Heading2"/>
+      </w:pPr>
+      <w:r>
         <w:t>UpdateNotAvailable</w:t>
       </w:r>
     </w:p>
@@ -10079,7 +11270,7 @@
           <w:i/>
           <w:color w:themeColor="text2"/>
         </w:rPr>
-        <w:t>(Tags: @FR, @FR030, @UR028, @Admin)</w:t>
+        <w:t>(Tags: @FR, @FR030, @UR028, @Admin, @DesktopOnly)</w:t>
       </w:r>
     </w:p>
     <w:p>

</xml_diff>